<commit_message>
Added DataModel and Profilepics
</commit_message>
<xml_diff>
--- a/Documents/Design v1.docx
+++ b/Documents/Design v1.docx
@@ -272,6 +272,145 @@
         </w:rPr>
         <w:t xml:space="preserve"> //new</w:t>
       </w:r>
+    </w:p>
+    <w:p>
+      <w:pPr>
+        <w:shd w:val="clear" w:color="auto" w:fill="FFFFFE"/>
+        <w:spacing w:line="270" w:lineRule="atLeast"/>
+        <w:rPr>
+          <w:rFonts w:ascii="Courier New" w:eastAsia="Times New Roman" w:hAnsi="Courier New" w:cs="Courier New"/>
+          <w:color w:val="000000"/>
+          <w:sz w:val="18"/>
+          <w:szCs w:val="18"/>
+          <w:lang w:val="en-US" w:eastAsia="en-GB"/>
+        </w:rPr>
+      </w:pPr>
+      <w:r>
+        <w:rPr>
+          <w:rFonts w:ascii="Courier New" w:eastAsia="Times New Roman" w:hAnsi="Courier New" w:cs="Courier New"/>
+          <w:color w:val="000000"/>
+          <w:sz w:val="18"/>
+          <w:szCs w:val="18"/>
+          <w:lang w:val="en-US" w:eastAsia="en-GB"/>
+        </w:rPr>
+        <w:tab/>
+        <w:t xml:space="preserve"> </w:t>
+      </w:r>
+      <w:r>
+        <w:rPr>
+          <w:rFonts w:ascii="Courier New" w:eastAsia="Times New Roman" w:hAnsi="Courier New" w:cs="Courier New"/>
+          <w:color w:val="A31515"/>
+          <w:sz w:val="18"/>
+          <w:szCs w:val="18"/>
+          <w:lang w:eastAsia="en-GB"/>
+        </w:rPr>
+        <w:t>"</w:t>
+      </w:r>
+      <w:proofErr w:type="spellStart"/>
+      <w:r>
+        <w:rPr>
+          <w:rFonts w:ascii="Courier New" w:eastAsia="Times New Roman" w:hAnsi="Courier New" w:cs="Courier New"/>
+          <w:color w:val="A31515"/>
+          <w:sz w:val="18"/>
+          <w:szCs w:val="18"/>
+          <w:lang w:val="en-US" w:eastAsia="en-GB"/>
+        </w:rPr>
+        <w:t>Author_</w:t>
+      </w:r>
+      <w:r>
+        <w:rPr>
+          <w:rFonts w:ascii="Courier New" w:eastAsia="Times New Roman" w:hAnsi="Courier New" w:cs="Courier New"/>
+          <w:color w:val="A31515"/>
+          <w:sz w:val="18"/>
+          <w:szCs w:val="18"/>
+          <w:lang w:val="en-US" w:eastAsia="en-GB"/>
+        </w:rPr>
+        <w:t>Pic</w:t>
+      </w:r>
+      <w:proofErr w:type="spellEnd"/>
+      <w:r>
+        <w:rPr>
+          <w:rFonts w:ascii="Courier New" w:eastAsia="Times New Roman" w:hAnsi="Courier New" w:cs="Courier New"/>
+          <w:color w:val="A31515"/>
+          <w:sz w:val="18"/>
+          <w:szCs w:val="18"/>
+          <w:lang w:eastAsia="en-GB"/>
+        </w:rPr>
+        <w:t>"</w:t>
+      </w:r>
+      <w:r>
+        <w:rPr>
+          <w:rFonts w:ascii="Courier New" w:eastAsia="Times New Roman" w:hAnsi="Courier New" w:cs="Courier New"/>
+          <w:color w:val="000000"/>
+          <w:sz w:val="18"/>
+          <w:szCs w:val="18"/>
+          <w:lang w:eastAsia="en-GB"/>
+        </w:rPr>
+        <w:t xml:space="preserve">: </w:t>
+      </w:r>
+      <w:r>
+        <w:rPr>
+          <w:rFonts w:ascii="Courier New" w:eastAsia="Times New Roman" w:hAnsi="Courier New" w:cs="Courier New"/>
+          <w:color w:val="0451A5"/>
+          <w:sz w:val="18"/>
+          <w:szCs w:val="18"/>
+          <w:lang w:eastAsia="en-GB"/>
+        </w:rPr>
+        <w:t>"</w:t>
+      </w:r>
+      <w:r>
+        <w:rPr>
+          <w:rFonts w:ascii="Courier New" w:eastAsia="Times New Roman" w:hAnsi="Courier New" w:cs="Courier New"/>
+          <w:color w:val="0451A5"/>
+          <w:sz w:val="18"/>
+          <w:szCs w:val="18"/>
+          <w:lang w:val="en-US" w:eastAsia="en-GB"/>
+        </w:rPr>
+        <w:t>https://s3.console.aws.amazon.com/s3/object/edlightenprofilepics?region=us-east-2&amp;prefix=Fawad.png</w:t>
+      </w:r>
+      <w:r>
+        <w:rPr>
+          <w:rFonts w:ascii="Courier New" w:eastAsia="Times New Roman" w:hAnsi="Courier New" w:cs="Courier New"/>
+          <w:color w:val="0451A5"/>
+          <w:sz w:val="18"/>
+          <w:szCs w:val="18"/>
+          <w:lang w:eastAsia="en-GB"/>
+        </w:rPr>
+        <w:t>"</w:t>
+      </w:r>
+      <w:r>
+        <w:rPr>
+          <w:rFonts w:ascii="Courier New" w:eastAsia="Times New Roman" w:hAnsi="Courier New" w:cs="Courier New"/>
+          <w:color w:val="000000"/>
+          <w:sz w:val="18"/>
+          <w:szCs w:val="18"/>
+          <w:lang w:eastAsia="en-GB"/>
+        </w:rPr>
+        <w:t>,</w:t>
+      </w:r>
+      <w:r>
+        <w:rPr>
+          <w:rFonts w:ascii="Courier New" w:eastAsia="Times New Roman" w:hAnsi="Courier New" w:cs="Courier New"/>
+          <w:color w:val="000000"/>
+          <w:sz w:val="18"/>
+          <w:szCs w:val="18"/>
+          <w:lang w:val="en-US" w:eastAsia="en-GB"/>
+        </w:rPr>
+        <w:t xml:space="preserve"> //new</w:t>
+      </w:r>
+    </w:p>
+    <w:p>
+      <w:pPr>
+        <w:shd w:val="clear" w:color="auto" w:fill="FFFFFE"/>
+        <w:spacing w:line="270" w:lineRule="atLeast"/>
+        <w:rPr>
+          <w:rFonts w:ascii="Courier New" w:eastAsia="Times New Roman" w:hAnsi="Courier New" w:cs="Courier New"/>
+          <w:color w:val="000000"/>
+          <w:sz w:val="18"/>
+          <w:szCs w:val="18"/>
+          <w:lang w:val="en-US" w:eastAsia="en-GB"/>
+        </w:rPr>
+      </w:pPr>
     </w:p>
     <w:p>
       <w:pPr>

</xml_diff>